<commit_message>
add report and some fixes
</commit_message>
<xml_diff>
--- a/lab5/report.docx
+++ b/lab5/report.docx
@@ -1045,7 +1045,6 @@
         </w:rPr>
         <w:t>://</w:t>
       </w:r>
-      <w:proofErr w:type="spellStart"/>
       <w:r>
         <w:rPr>
           <w:rFonts w:ascii="Times New Roman" w:hAnsi="Times New Roman" w:cs="Times New Roman"/>
@@ -1055,7 +1054,6 @@
         </w:rPr>
         <w:t>github</w:t>
       </w:r>
-      <w:proofErr w:type="spellEnd"/>
       <w:r>
         <w:rPr>
           <w:rFonts w:ascii="Times New Roman" w:hAnsi="Times New Roman" w:cs="Times New Roman"/>
@@ -1081,7 +1079,6 @@
         </w:rPr>
         <w:t>/</w:t>
       </w:r>
-      <w:proofErr w:type="spellStart"/>
       <w:r>
         <w:rPr>
           <w:rFonts w:ascii="Times New Roman" w:hAnsi="Times New Roman" w:cs="Times New Roman"/>
@@ -1091,7 +1088,6 @@
         </w:rPr>
         <w:t>EbumbaE</w:t>
       </w:r>
-      <w:proofErr w:type="spellEnd"/>
       <w:r>
         <w:rPr>
           <w:rFonts w:ascii="Times New Roman" w:hAnsi="Times New Roman" w:cs="Times New Roman"/>
@@ -1346,21 +1342,7 @@
         <w:rPr>
           <w:rFonts w:ascii="Times New Roman" w:hAnsi="Times New Roman" w:cs="Times New Roman"/>
         </w:rPr>
-        <w:t>Во время компиляции (на этапе «линковки»/</w:t>
-      </w:r>
-      <w:proofErr w:type="spellStart"/>
-      <w:r>
-        <w:rPr>
-          <w:rFonts w:ascii="Times New Roman" w:hAnsi="Times New Roman" w:cs="Times New Roman"/>
-        </w:rPr>
-        <w:t>linking</w:t>
-      </w:r>
-      <w:proofErr w:type="spellEnd"/>
-      <w:r>
-        <w:rPr>
-          <w:rFonts w:ascii="Times New Roman" w:hAnsi="Times New Roman" w:cs="Times New Roman"/>
-        </w:rPr>
-        <w:t>)</w:t>
+        <w:t>Во время компиляции (на этапе «линковки»/linking)</w:t>
       </w:r>
     </w:p>
     <w:p>
@@ -1568,21 +1550,7 @@
         <w:rPr>
           <w:rFonts w:ascii="Times New Roman" w:hAnsi="Times New Roman" w:cs="Times New Roman"/>
         </w:rPr>
-        <w:t xml:space="preserve">«1 arg1 arg2 … </w:t>
-      </w:r>
-      <w:proofErr w:type="spellStart"/>
-      <w:r>
-        <w:rPr>
-          <w:rFonts w:ascii="Times New Roman" w:hAnsi="Times New Roman" w:cs="Times New Roman"/>
-        </w:rPr>
-        <w:t>argN</w:t>
-      </w:r>
-      <w:proofErr w:type="spellEnd"/>
-      <w:r>
-        <w:rPr>
-          <w:rFonts w:ascii="Times New Roman" w:hAnsi="Times New Roman" w:cs="Times New Roman"/>
-        </w:rPr>
-        <w:t>», где после «1» идут аргументы для первой функции, предусмотренной контрактами. После ввода команды происходит вызов первой функции, и на экране появляется результат её выполнения;</w:t>
+        <w:t>«1 arg1 arg2 … argN», где после «1» идут аргументы для первой функции, предусмотренной контрактами. После ввода команды происходит вызов первой функции, и на экране появляется результат её выполнения;</w:t>
       </w:r>
     </w:p>
     <w:p>
@@ -1606,21 +1574,7 @@
           <w:rFonts w:ascii="Times New Roman" w:hAnsi="Times New Roman" w:cs="Times New Roman"/>
         </w:rPr>
         <w:lastRenderedPageBreak/>
-        <w:t xml:space="preserve">«2 arg1 arg2 … </w:t>
-      </w:r>
-      <w:proofErr w:type="spellStart"/>
-      <w:r>
-        <w:rPr>
-          <w:rFonts w:ascii="Times New Roman" w:hAnsi="Times New Roman" w:cs="Times New Roman"/>
-        </w:rPr>
-        <w:t>argM</w:t>
-      </w:r>
-      <w:proofErr w:type="spellEnd"/>
-      <w:r>
-        <w:rPr>
-          <w:rFonts w:ascii="Times New Roman" w:hAnsi="Times New Roman" w:cs="Times New Roman"/>
-        </w:rPr>
-        <w:t>», где после «2» идут аргументы для второй функции, предусмотренной контрактами. После ввода команды происходит вызов второй функции, и на экране появляется результат её выполнения.</w:t>
+        <w:t>«2 arg1 arg2 … argM», где после «2» идут аргументы для второй функции, предусмотренной контрактами. После ввода команды происходит вызов второй функции, и на экране появляется результат её выполнения.</w:t>
       </w:r>
     </w:p>
     <w:p>
@@ -1653,18 +1607,6 @@
         </w:rPr>
         <w:t>:</w:t>
       </w:r>
-      <w:r>
-        <w:rPr>
-          <w:rFonts w:ascii="Times New Roman" w:hAnsi="Times New Roman" w:cs="Times New Roman"/>
-        </w:rPr>
-        <w:t xml:space="preserve"> функции</w:t>
-      </w:r>
-      <w:r>
-        <w:rPr>
-          <w:rFonts w:ascii="Times New Roman" w:hAnsi="Times New Roman" w:cs="Times New Roman"/>
-        </w:rPr>
-        <w:t>:</w:t>
-      </w:r>
     </w:p>
     <w:p>
       <w:pPr>
@@ -1682,21 +1624,13 @@
         <w:rPr>
           <w:rFonts w:ascii="Times New Roman" w:hAnsi="Times New Roman" w:cs="Times New Roman"/>
         </w:rPr>
-        <w:t xml:space="preserve">5) </w:t>
-      </w:r>
-      <w:proofErr w:type="spellStart"/>
-      <w:r>
-        <w:rPr>
-          <w:rFonts w:ascii="Times New Roman" w:hAnsi="Times New Roman" w:cs="Times New Roman"/>
-        </w:rPr>
-        <w:t>Рассчет</w:t>
-      </w:r>
-      <w:proofErr w:type="spellEnd"/>
-      <w:r>
-        <w:rPr>
-          <w:rFonts w:ascii="Times New Roman" w:hAnsi="Times New Roman" w:cs="Times New Roman"/>
-        </w:rPr>
-        <w:t xml:space="preserve"> значения числа Пи при заданной длине ряда (K)</w:t>
+        <w:t>функции</w:t>
+      </w:r>
+      <w:r>
+        <w:rPr>
+          <w:rFonts w:ascii="Times New Roman" w:hAnsi="Times New Roman" w:cs="Times New Roman"/>
+        </w:rPr>
+        <w:t>:</w:t>
       </w:r>
     </w:p>
     <w:p>
@@ -1715,19 +1649,13 @@
         <w:rPr>
           <w:rFonts w:ascii="Times New Roman" w:hAnsi="Times New Roman" w:cs="Times New Roman"/>
         </w:rPr>
-        <w:t xml:space="preserve">7) </w:t>
-      </w:r>
-      <w:r>
-        <w:rPr>
-          <w:rFonts w:ascii="Times New Roman" w:hAnsi="Times New Roman" w:cs="Times New Roman"/>
-        </w:rPr>
-        <w:t>Подсчет площади плоской геометрической фигуры по двум сторонам</w:t>
-      </w:r>
-      <w:r>
-        <w:rPr>
-          <w:rFonts w:ascii="Times New Roman" w:hAnsi="Times New Roman" w:cs="Times New Roman"/>
-        </w:rPr>
-        <w:t>.</w:t>
+        <w:t xml:space="preserve">5) </w:t>
+      </w:r>
+      <w:r>
+        <w:rPr>
+          <w:rFonts w:ascii="Times New Roman" w:hAnsi="Times New Roman" w:cs="Times New Roman"/>
+        </w:rPr>
+        <w:t>Рассчет значения числа Пи при заданной длине ряда (K)</w:t>
       </w:r>
     </w:p>
     <w:p>
@@ -1738,8 +1666,141 @@
         </w:tabs>
         <w:spacing w:line="360" w:lineRule="auto"/>
         <w:jc w:val="both"/>
-        <w:rPr>
-          <w:rFonts w:ascii="Times New Roman" w:hAnsi="Times New Roman" w:cs="Times New Roman"/>
+      </w:pPr>
+      <w:r>
+        <w:rPr>
+          <w:rFonts w:ascii="Times New Roman" w:hAnsi="Times New Roman" w:cs="Times New Roman"/>
+        </w:rPr>
+        <w:t xml:space="preserve">7) </w:t>
+      </w:r>
+      <w:r>
+        <w:rPr>
+          <w:rFonts w:ascii="Times New Roman" w:hAnsi="Times New Roman" w:cs="Times New Roman"/>
+        </w:rPr>
+        <w:t>Подсчет площади плоской геометрической фигуры по двум сторонам</w:t>
+      </w:r>
+      <w:r>
+        <w:rPr>
+          <w:rFonts w:ascii="Times New Roman" w:hAnsi="Times New Roman" w:cs="Times New Roman"/>
+        </w:rPr>
+        <w:t>.</w:t>
+      </w:r>
+    </w:p>
+    <w:p>
+      <w:pPr>
+        <w:pStyle w:val="Standarduser"/>
+        <w:tabs>
+          <w:tab w:val="left" w:pos="3269"/>
+        </w:tabs>
+        <w:spacing w:line="360" w:lineRule="auto"/>
+        <w:jc w:val="both"/>
+      </w:pPr>
+      <w:r>
+        <w:t>Сборочная система</w:t>
+      </w:r>
+      <w:r>
+        <w:t>:</w:t>
+      </w:r>
+    </w:p>
+    <w:p>
+      <w:pPr>
+        <w:pStyle w:val="Standarduser"/>
+        <w:tabs>
+          <w:tab w:val="left" w:pos="3269"/>
+        </w:tabs>
+        <w:spacing w:line="360" w:lineRule="auto"/>
+        <w:jc w:val="both"/>
+      </w:pPr>
+      <w:r>
+        <w:t xml:space="preserve">5) </w:t>
+      </w:r>
+      <w:r>
+        <w:rPr>
+          <w:lang w:val="en-US"/>
+        </w:rPr>
+        <w:t>CMake</w:t>
+      </w:r>
+      <w:r>
+        <w:t xml:space="preserve">. </w:t>
+      </w:r>
+      <w:r>
+        <w:t>Типы чисел, используемых при вычислениях, в библиотеках меняются в зависимости от операционной системы, на которой происходит сборка.</w:t>
+      </w:r>
+    </w:p>
+    <w:p>
+      <w:pPr>
+        <w:pStyle w:val="Standarduser"/>
+        <w:tabs>
+          <w:tab w:val="left" w:pos="3269"/>
+        </w:tabs>
+        <w:spacing w:line="360" w:lineRule="auto"/>
+        <w:jc w:val="both"/>
+        <w:rPr>
+          <w:lang w:val="en-US"/>
+        </w:rPr>
+      </w:pPr>
+      <w:r>
+        <w:rPr>
+          <w:lang w:val="en-US"/>
+        </w:rPr>
+        <w:t xml:space="preserve">Windows: </w:t>
+      </w:r>
+      <w:r>
+        <w:rPr>
+          <w:lang w:val="en-US"/>
+        </w:rPr>
+        <w:t>int, float</w:t>
+      </w:r>
+    </w:p>
+    <w:p>
+      <w:pPr>
+        <w:pStyle w:val="Standarduser"/>
+        <w:tabs>
+          <w:tab w:val="left" w:pos="3269"/>
+        </w:tabs>
+        <w:spacing w:line="360" w:lineRule="auto"/>
+        <w:jc w:val="both"/>
+        <w:rPr>
+          <w:lang w:val="en-US"/>
+        </w:rPr>
+      </w:pPr>
+      <w:r>
+        <w:rPr>
+          <w:lang w:val="en-US"/>
+        </w:rPr>
+        <w:t>Linux: int -&gt; long, float -&gt; double</w:t>
+      </w:r>
+    </w:p>
+    <w:p>
+      <w:pPr>
+        <w:pStyle w:val="Standarduser"/>
+        <w:tabs>
+          <w:tab w:val="left" w:pos="3269"/>
+        </w:tabs>
+        <w:spacing w:line="360" w:lineRule="auto"/>
+        <w:jc w:val="both"/>
+        <w:rPr>
+          <w:lang w:val="en-US"/>
+        </w:rPr>
+      </w:pPr>
+      <w:r>
+        <w:rPr>
+          <w:lang w:val="en-US"/>
+        </w:rPr>
+        <w:t>MacOS: int -&gt; short, float -&gt; long double</w:t>
+      </w:r>
+    </w:p>
+    <w:p>
+      <w:pPr>
+        <w:pStyle w:val="Standarduser"/>
+        <w:tabs>
+          <w:tab w:val="left" w:pos="3269"/>
+        </w:tabs>
+        <w:spacing w:line="360" w:lineRule="auto"/>
+        <w:jc w:val="both"/>
+        <w:rPr>
+          <w:rFonts w:ascii="Times New Roman" w:hAnsi="Times New Roman" w:cs="Times New Roman"/>
+          <w:lang w:val="en-US"/>
         </w:rPr>
       </w:pPr>
     </w:p>
@@ -1769,6 +1830,92 @@
           <w:szCs w:val="28"/>
         </w:rPr>
         <w:t>Общие сведения о программе</w:t>
+      </w:r>
+    </w:p>
+    <w:p>
+      <w:pPr>
+        <w:pStyle w:val="Standard"/>
+        <w:tabs>
+          <w:tab w:val="left" w:pos="3553"/>
+        </w:tabs>
+        <w:spacing w:line="360" w:lineRule="auto"/>
+        <w:rPr>
+          <w:rFonts w:ascii="Times New Roman" w:hAnsi="Times New Roman" w:cs="Times New Roman"/>
+          <w:szCs w:val="22"/>
+        </w:rPr>
+      </w:pPr>
+      <w:r>
+        <w:rPr>
+          <w:rFonts w:ascii="Times New Roman" w:hAnsi="Times New Roman" w:cs="Times New Roman"/>
+          <w:szCs w:val="22"/>
+        </w:rPr>
+        <w:t xml:space="preserve">Я сделал обычное задание с </w:t>
+      </w:r>
+      <w:r>
+        <w:rPr>
+          <w:rFonts w:ascii="Times New Roman" w:hAnsi="Times New Roman" w:cs="Times New Roman"/>
+          <w:szCs w:val="22"/>
+          <w:lang w:val="en-US"/>
+        </w:rPr>
+        <w:t>makefile</w:t>
+      </w:r>
+      <w:r>
+        <w:rPr>
+          <w:rFonts w:ascii="Times New Roman" w:hAnsi="Times New Roman" w:cs="Times New Roman"/>
+          <w:szCs w:val="22"/>
+        </w:rPr>
+        <w:t xml:space="preserve">, потом переделал под задание с </w:t>
+      </w:r>
+      <w:r>
+        <w:rPr>
+          <w:rFonts w:ascii="Times New Roman" w:hAnsi="Times New Roman" w:cs="Times New Roman"/>
+          <w:szCs w:val="22"/>
+          <w:lang w:val="en-US"/>
+        </w:rPr>
+        <w:t>cmake</w:t>
+      </w:r>
+      <w:r>
+        <w:rPr>
+          <w:rFonts w:ascii="Times New Roman" w:hAnsi="Times New Roman" w:cs="Times New Roman"/>
+          <w:szCs w:val="22"/>
+        </w:rPr>
+        <w:t xml:space="preserve">. </w:t>
+      </w:r>
+      <w:r>
+        <w:rPr>
+          <w:rFonts w:ascii="Times New Roman" w:hAnsi="Times New Roman" w:cs="Times New Roman"/>
+          <w:szCs w:val="22"/>
+        </w:rPr>
+        <w:t xml:space="preserve">Проект под </w:t>
+      </w:r>
+      <w:r>
+        <w:rPr>
+          <w:rFonts w:ascii="Times New Roman" w:hAnsi="Times New Roman" w:cs="Times New Roman"/>
+          <w:szCs w:val="22"/>
+          <w:lang w:val="en-US"/>
+        </w:rPr>
+        <w:t>make</w:t>
+      </w:r>
+      <w:r>
+        <w:rPr>
+          <w:rFonts w:ascii="Times New Roman" w:hAnsi="Times New Roman" w:cs="Times New Roman"/>
+          <w:szCs w:val="22"/>
+        </w:rPr>
+        <w:t xml:space="preserve"> </w:t>
+      </w:r>
+      <w:r>
+        <w:rPr>
+          <w:rFonts w:ascii="Times New Roman" w:hAnsi="Times New Roman" w:cs="Times New Roman"/>
+          <w:szCs w:val="22"/>
+        </w:rPr>
+        <w:t>можно найти в репозитории в истории коммитов</w:t>
+      </w:r>
+      <w:r>
+        <w:rPr>
+          <w:rFonts w:ascii="Times New Roman" w:hAnsi="Times New Roman" w:cs="Times New Roman"/>
+          <w:szCs w:val="22"/>
+        </w:rPr>
+        <w:t>:).</w:t>
       </w:r>
     </w:p>
     <w:p>
@@ -1807,7 +1954,6 @@
           <w:bCs/>
         </w:rPr>
       </w:pPr>
-      <w:proofErr w:type="spellStart"/>
       <w:r>
         <w:rPr>
           <w:rFonts w:ascii="Times New Roman" w:hAnsi="Times New Roman" w:cs="Times New Roman"/>
@@ -1816,7 +1962,6 @@
         </w:rPr>
         <w:t>LoadLibrary</w:t>
       </w:r>
-      <w:proofErr w:type="spellEnd"/>
       <w:r>
         <w:rPr>
           <w:rFonts w:ascii="Times New Roman" w:hAnsi="Times New Roman" w:cs="Times New Roman"/>
@@ -1859,7 +2004,6 @@
         </w:rPr>
         <w:t xml:space="preserve">, возвращает дескриптор </w:t>
       </w:r>
-      <w:proofErr w:type="spellStart"/>
       <w:r>
         <w:rPr>
           <w:rFonts w:ascii="Times New Roman" w:hAnsi="Times New Roman" w:cs="Times New Roman"/>
@@ -1868,7 +2012,6 @@
         </w:rPr>
         <w:t>dll</w:t>
       </w:r>
-      <w:proofErr w:type="spellEnd"/>
       <w:r>
         <w:rPr>
           <w:rFonts w:ascii="Times New Roman" w:hAnsi="Times New Roman" w:cs="Times New Roman"/>
@@ -1907,7 +2050,6 @@
           <w:bCs/>
         </w:rPr>
       </w:pPr>
-      <w:proofErr w:type="spellStart"/>
       <w:r>
         <w:rPr>
           <w:rFonts w:ascii="Times New Roman" w:hAnsi="Times New Roman" w:cs="Times New Roman"/>
@@ -1916,7 +2058,6 @@
         </w:rPr>
         <w:t>GetProcAddress</w:t>
       </w:r>
-      <w:proofErr w:type="spellEnd"/>
       <w:r>
         <w:rPr>
           <w:rFonts w:ascii="Times New Roman" w:hAnsi="Times New Roman" w:cs="Times New Roman"/>
@@ -1959,7 +2100,6 @@
         </w:rPr>
         <w:t xml:space="preserve">, возвращает адрес функции, передаем дескриптор </w:t>
       </w:r>
-      <w:proofErr w:type="spellStart"/>
       <w:r>
         <w:rPr>
           <w:rFonts w:ascii="Times New Roman" w:hAnsi="Times New Roman" w:cs="Times New Roman"/>
@@ -1968,7 +2108,6 @@
         </w:rPr>
         <w:t>dll</w:t>
       </w:r>
-      <w:proofErr w:type="spellEnd"/>
       <w:r>
         <w:rPr>
           <w:rFonts w:ascii="Times New Roman" w:hAnsi="Times New Roman" w:cs="Times New Roman"/>
@@ -2007,7 +2146,6 @@
           <w:bCs/>
         </w:rPr>
       </w:pPr>
-      <w:proofErr w:type="spellStart"/>
       <w:r>
         <w:rPr>
           <w:rFonts w:ascii="Times New Roman" w:hAnsi="Times New Roman" w:cs="Times New Roman"/>
@@ -2016,7 +2154,6 @@
         </w:rPr>
         <w:t>FreeLibrary</w:t>
       </w:r>
-      <w:proofErr w:type="spellEnd"/>
       <w:r>
         <w:rPr>
           <w:rFonts w:ascii="Times New Roman" w:hAnsi="Times New Roman" w:cs="Times New Roman"/>
@@ -2172,7 +2309,21 @@
           <w:rFonts w:ascii="Times New Roman" w:hAnsi="Times New Roman" w:cs="Times New Roman"/>
           <w:szCs w:val="22"/>
         </w:rPr>
-        <w:t xml:space="preserve">и площади с разной реализацией. Также создадим разные реализации </w:t>
+        <w:t>и площади с разной реализацией</w:t>
+      </w:r>
+      <w:r>
+        <w:rPr>
+          <w:rFonts w:ascii="Times New Roman" w:hAnsi="Times New Roman" w:cs="Times New Roman"/>
+          <w:szCs w:val="22"/>
+        </w:rPr>
+        <w:t>. Будем использовать свои типы данных, чтобы подстраивать библиотеку под операционную систему</w:t>
+      </w:r>
+      <w:r>
+        <w:rPr>
+          <w:rFonts w:ascii="Times New Roman" w:hAnsi="Times New Roman" w:cs="Times New Roman"/>
+          <w:szCs w:val="22"/>
+        </w:rPr>
+        <w:t xml:space="preserve">. Также создадим разные реализации </w:t>
       </w:r>
       <w:r>
         <w:rPr>
@@ -2228,318 +2379,16 @@
         <w:rPr>
           <w:rFonts w:ascii="Times New Roman" w:hAnsi="Times New Roman" w:cs="Times New Roman"/>
           <w:szCs w:val="22"/>
-        </w:rPr>
-        <w:t>Статическая реализация</w:t>
-      </w:r>
-      <w:r>
-        <w:rPr>
-          <w:rFonts w:ascii="Times New Roman" w:hAnsi="Times New Roman" w:cs="Times New Roman"/>
-          <w:szCs w:val="22"/>
-        </w:rPr>
-        <w:t xml:space="preserve"> </w:t>
-      </w:r>
-      <w:r>
-        <w:rPr>
-          <w:rFonts w:ascii="Times New Roman" w:hAnsi="Times New Roman" w:cs="Times New Roman"/>
-          <w:szCs w:val="22"/>
-          <w:lang w:val="en-US"/>
-        </w:rPr>
-        <w:t>main</w:t>
-      </w:r>
-      <w:r>
-        <w:rPr>
-          <w:rFonts w:ascii="Times New Roman" w:hAnsi="Times New Roman" w:cs="Times New Roman"/>
-          <w:szCs w:val="22"/>
-        </w:rPr>
-        <w:t xml:space="preserve">: </w:t>
-      </w:r>
-      <w:r>
-        <w:rPr>
-          <w:rFonts w:ascii="Times New Roman" w:hAnsi="Times New Roman" w:cs="Times New Roman"/>
-          <w:szCs w:val="22"/>
-        </w:rPr>
-        <w:t>обычный импорт заголовочного файла с именами функций</w:t>
-      </w:r>
-      <w:r>
-        <w:rPr>
-          <w:rFonts w:ascii="Times New Roman" w:hAnsi="Times New Roman" w:cs="Times New Roman"/>
-          <w:szCs w:val="22"/>
-        </w:rPr>
-        <w:t>, также обычный вызов функций</w:t>
-      </w:r>
-      <w:r>
-        <w:rPr>
-          <w:rFonts w:ascii="Times New Roman" w:hAnsi="Times New Roman" w:cs="Times New Roman"/>
-          <w:szCs w:val="22"/>
-        </w:rPr>
-        <w:t xml:space="preserve">. Всю остальную работу делает </w:t>
-      </w:r>
-      <w:proofErr w:type="spellStart"/>
-      <w:r>
-        <w:rPr>
-          <w:rFonts w:ascii="Times New Roman" w:hAnsi="Times New Roman" w:cs="Times New Roman"/>
-          <w:szCs w:val="22"/>
-          <w:lang w:val="en-US"/>
-        </w:rPr>
-        <w:t>makefile</w:t>
-      </w:r>
-      <w:proofErr w:type="spellEnd"/>
-      <w:r>
-        <w:rPr>
-          <w:rFonts w:ascii="Times New Roman" w:hAnsi="Times New Roman" w:cs="Times New Roman"/>
-          <w:szCs w:val="22"/>
-        </w:rPr>
-        <w:t xml:space="preserve">: </w:t>
-      </w:r>
-      <w:r>
-        <w:rPr>
-          <w:rFonts w:ascii="Times New Roman" w:hAnsi="Times New Roman" w:cs="Times New Roman"/>
-          <w:szCs w:val="22"/>
-        </w:rPr>
-        <w:t>в зависимости от выбранной версии библиотеки создаем объектный файл</w:t>
-      </w:r>
-      <w:r>
-        <w:rPr>
-          <w:rFonts w:ascii="Times New Roman" w:hAnsi="Times New Roman" w:cs="Times New Roman"/>
-          <w:szCs w:val="22"/>
-        </w:rPr>
-        <w:t xml:space="preserve"> </w:t>
-      </w:r>
-      <w:proofErr w:type="gramStart"/>
-      <w:r>
-        <w:rPr>
-          <w:rFonts w:ascii="Times New Roman" w:hAnsi="Times New Roman" w:cs="Times New Roman"/>
-          <w:szCs w:val="22"/>
-          <w:lang w:val="en-US"/>
-        </w:rPr>
-        <w:t>lib</w:t>
-      </w:r>
-      <w:r>
-        <w:rPr>
-          <w:rFonts w:ascii="Times New Roman" w:hAnsi="Times New Roman" w:cs="Times New Roman"/>
-          <w:szCs w:val="22"/>
-        </w:rPr>
-        <w:t>.</w:t>
-      </w:r>
-      <w:r>
-        <w:rPr>
-          <w:rFonts w:ascii="Times New Roman" w:hAnsi="Times New Roman" w:cs="Times New Roman"/>
-          <w:szCs w:val="22"/>
-          <w:lang w:val="en-US"/>
-        </w:rPr>
-        <w:t>o</w:t>
-      </w:r>
-      <w:proofErr w:type="gramEnd"/>
-      <w:r>
-        <w:rPr>
-          <w:rFonts w:ascii="Times New Roman" w:hAnsi="Times New Roman" w:cs="Times New Roman"/>
-          <w:szCs w:val="22"/>
-        </w:rPr>
-        <w:t xml:space="preserve">, из него статическую библиотеку </w:t>
-      </w:r>
-      <w:r>
-        <w:rPr>
-          <w:rFonts w:ascii="Times New Roman" w:hAnsi="Times New Roman" w:cs="Times New Roman"/>
-          <w:szCs w:val="22"/>
-          <w:lang w:val="en-US"/>
-        </w:rPr>
-        <w:t>lib</w:t>
-      </w:r>
-      <w:r>
-        <w:rPr>
-          <w:rFonts w:ascii="Times New Roman" w:hAnsi="Times New Roman" w:cs="Times New Roman"/>
-          <w:szCs w:val="22"/>
-        </w:rPr>
-        <w:t>.</w:t>
-      </w:r>
-      <w:r>
-        <w:rPr>
-          <w:rFonts w:ascii="Times New Roman" w:hAnsi="Times New Roman" w:cs="Times New Roman"/>
-          <w:szCs w:val="22"/>
-          <w:lang w:val="en-US"/>
-        </w:rPr>
-        <w:t>a</w:t>
-      </w:r>
-      <w:r>
-        <w:rPr>
-          <w:rFonts w:ascii="Times New Roman" w:hAnsi="Times New Roman" w:cs="Times New Roman"/>
-          <w:szCs w:val="22"/>
-        </w:rPr>
-        <w:t>, которую линкуем с</w:t>
-      </w:r>
-      <w:r>
-        <w:rPr>
-          <w:rFonts w:ascii="Times New Roman" w:hAnsi="Times New Roman" w:cs="Times New Roman"/>
-          <w:szCs w:val="22"/>
-        </w:rPr>
-        <w:t xml:space="preserve"> </w:t>
-      </w:r>
-      <w:r>
-        <w:rPr>
-          <w:rFonts w:ascii="Times New Roman" w:hAnsi="Times New Roman" w:cs="Times New Roman"/>
-          <w:szCs w:val="22"/>
-        </w:rPr>
-        <w:t xml:space="preserve">объектным файлом </w:t>
-      </w:r>
-      <w:r>
-        <w:rPr>
-          <w:rFonts w:ascii="Times New Roman" w:hAnsi="Times New Roman" w:cs="Times New Roman"/>
-          <w:szCs w:val="22"/>
-          <w:lang w:val="en-US"/>
-        </w:rPr>
-        <w:t>static</w:t>
-      </w:r>
-      <w:r>
-        <w:rPr>
-          <w:rFonts w:ascii="Times New Roman" w:hAnsi="Times New Roman" w:cs="Times New Roman"/>
-          <w:szCs w:val="22"/>
-        </w:rPr>
-        <w:t>.</w:t>
-      </w:r>
-      <w:r>
-        <w:rPr>
-          <w:rFonts w:ascii="Times New Roman" w:hAnsi="Times New Roman" w:cs="Times New Roman"/>
-          <w:szCs w:val="22"/>
-          <w:lang w:val="en-US"/>
-        </w:rPr>
-        <w:t>o</w:t>
-      </w:r>
-      <w:r>
-        <w:rPr>
-          <w:rFonts w:ascii="Times New Roman" w:hAnsi="Times New Roman" w:cs="Times New Roman"/>
-          <w:szCs w:val="22"/>
-        </w:rPr>
-        <w:t xml:space="preserve"> </w:t>
-      </w:r>
-      <w:r>
-        <w:rPr>
-          <w:rFonts w:ascii="Times New Roman" w:hAnsi="Times New Roman" w:cs="Times New Roman"/>
-          <w:szCs w:val="22"/>
-        </w:rPr>
-        <w:t xml:space="preserve">и получаем готовую программу </w:t>
-      </w:r>
-      <w:r>
-        <w:rPr>
-          <w:rFonts w:ascii="Times New Roman" w:hAnsi="Times New Roman" w:cs="Times New Roman"/>
-          <w:szCs w:val="22"/>
-          <w:lang w:val="en-US"/>
-        </w:rPr>
-        <w:t>static</w:t>
-      </w:r>
-      <w:r>
-        <w:rPr>
-          <w:rFonts w:ascii="Times New Roman" w:hAnsi="Times New Roman" w:cs="Times New Roman"/>
-          <w:szCs w:val="22"/>
-        </w:rPr>
-        <w:t>.</w:t>
-      </w:r>
-      <w:r>
-        <w:rPr>
-          <w:rFonts w:ascii="Times New Roman" w:hAnsi="Times New Roman" w:cs="Times New Roman"/>
-          <w:szCs w:val="22"/>
-          <w:lang w:val="en-US"/>
-        </w:rPr>
-        <w:t>exe</w:t>
-      </w:r>
-      <w:r>
-        <w:rPr>
-          <w:rFonts w:ascii="Times New Roman" w:hAnsi="Times New Roman" w:cs="Times New Roman"/>
-          <w:szCs w:val="22"/>
-        </w:rPr>
-        <w:t xml:space="preserve">. </w:t>
-      </w:r>
-      <w:r>
-        <w:rPr>
-          <w:rFonts w:ascii="Times New Roman" w:hAnsi="Times New Roman" w:cs="Times New Roman"/>
-          <w:szCs w:val="22"/>
-        </w:rPr>
-        <w:t xml:space="preserve">Объектный файл </w:t>
-      </w:r>
-      <w:proofErr w:type="gramStart"/>
-      <w:r>
-        <w:rPr>
-          <w:rFonts w:ascii="Times New Roman" w:hAnsi="Times New Roman" w:cs="Times New Roman"/>
-          <w:szCs w:val="22"/>
-          <w:lang w:val="en-US"/>
-        </w:rPr>
-        <w:t>static</w:t>
-      </w:r>
-      <w:r>
-        <w:rPr>
-          <w:rFonts w:ascii="Times New Roman" w:hAnsi="Times New Roman" w:cs="Times New Roman"/>
-          <w:szCs w:val="22"/>
-        </w:rPr>
-        <w:t>.</w:t>
-      </w:r>
-      <w:r>
-        <w:rPr>
-          <w:rFonts w:ascii="Times New Roman" w:hAnsi="Times New Roman" w:cs="Times New Roman"/>
-          <w:szCs w:val="22"/>
-          <w:lang w:val="en-US"/>
-        </w:rPr>
-        <w:t>o</w:t>
-      </w:r>
-      <w:proofErr w:type="gramEnd"/>
-      <w:r>
-        <w:rPr>
-          <w:rFonts w:ascii="Times New Roman" w:hAnsi="Times New Roman" w:cs="Times New Roman"/>
-          <w:szCs w:val="22"/>
-        </w:rPr>
-        <w:t xml:space="preserve"> мы создаем из </w:t>
-      </w:r>
-      <w:r>
-        <w:rPr>
-          <w:rFonts w:ascii="Times New Roman" w:hAnsi="Times New Roman" w:cs="Times New Roman"/>
-          <w:szCs w:val="22"/>
-        </w:rPr>
-        <w:t xml:space="preserve"> </w:t>
-      </w:r>
-      <w:r>
-        <w:rPr>
-          <w:rFonts w:ascii="Times New Roman" w:hAnsi="Times New Roman" w:cs="Times New Roman"/>
-          <w:szCs w:val="22"/>
-          <w:lang w:val="en-US"/>
-        </w:rPr>
-        <w:t>main</w:t>
-      </w:r>
-      <w:r>
-        <w:rPr>
-          <w:rFonts w:ascii="Times New Roman" w:hAnsi="Times New Roman" w:cs="Times New Roman"/>
-          <w:szCs w:val="22"/>
-        </w:rPr>
-        <w:t>_</w:t>
-      </w:r>
-      <w:proofErr w:type="spellStart"/>
-      <w:r>
-        <w:rPr>
-          <w:rFonts w:ascii="Times New Roman" w:hAnsi="Times New Roman" w:cs="Times New Roman"/>
-          <w:szCs w:val="22"/>
-          <w:lang w:val="en-US"/>
-        </w:rPr>
-        <w:t>st</w:t>
-      </w:r>
-      <w:proofErr w:type="spellEnd"/>
-      <w:r>
-        <w:rPr>
-          <w:rFonts w:ascii="Times New Roman" w:hAnsi="Times New Roman" w:cs="Times New Roman"/>
-          <w:szCs w:val="22"/>
-        </w:rPr>
-        <w:t>.</w:t>
-      </w:r>
-      <w:r>
-        <w:rPr>
-          <w:rFonts w:ascii="Times New Roman" w:hAnsi="Times New Roman" w:cs="Times New Roman"/>
-          <w:szCs w:val="22"/>
-          <w:lang w:val="en-US"/>
-        </w:rPr>
-        <w:t>c</w:t>
-      </w:r>
-      <w:r>
-        <w:rPr>
-          <w:rFonts w:ascii="Times New Roman" w:hAnsi="Times New Roman" w:cs="Times New Roman"/>
-          <w:szCs w:val="22"/>
-        </w:rPr>
-        <w:t>.</w:t>
+          <w:lang w:val="en-US"/>
+        </w:rPr>
+        <w:t>MakeFile</w:t>
+      </w:r>
+      <w:r>
+        <w:rPr>
+          <w:rFonts w:ascii="Times New Roman" w:hAnsi="Times New Roman" w:cs="Times New Roman"/>
+          <w:szCs w:val="22"/>
+        </w:rPr>
+        <w:t>:</w:t>
       </w:r>
     </w:p>
     <w:p>
@@ -2555,6 +2404,323 @@
           <w:szCs w:val="22"/>
         </w:rPr>
       </w:pPr>
+      <w:r>
+        <w:rPr>
+          <w:rFonts w:ascii="Times New Roman" w:hAnsi="Times New Roman" w:cs="Times New Roman"/>
+          <w:szCs w:val="22"/>
+        </w:rPr>
+        <w:t>Статическая реализация</w:t>
+      </w:r>
+      <w:r>
+        <w:rPr>
+          <w:rFonts w:ascii="Times New Roman" w:hAnsi="Times New Roman" w:cs="Times New Roman"/>
+          <w:szCs w:val="22"/>
+        </w:rPr>
+        <w:t xml:space="preserve"> </w:t>
+      </w:r>
+      <w:r>
+        <w:rPr>
+          <w:rFonts w:ascii="Times New Roman" w:hAnsi="Times New Roman" w:cs="Times New Roman"/>
+          <w:szCs w:val="22"/>
+          <w:lang w:val="en-US"/>
+        </w:rPr>
+        <w:t>main</w:t>
+      </w:r>
+      <w:r>
+        <w:rPr>
+          <w:rFonts w:ascii="Times New Roman" w:hAnsi="Times New Roman" w:cs="Times New Roman"/>
+          <w:szCs w:val="22"/>
+        </w:rPr>
+        <w:t xml:space="preserve">: </w:t>
+      </w:r>
+      <w:r>
+        <w:rPr>
+          <w:rFonts w:ascii="Times New Roman" w:hAnsi="Times New Roman" w:cs="Times New Roman"/>
+          <w:szCs w:val="22"/>
+        </w:rPr>
+        <w:t>обычный импорт заголовочного файла с именами функций</w:t>
+      </w:r>
+      <w:r>
+        <w:rPr>
+          <w:rFonts w:ascii="Times New Roman" w:hAnsi="Times New Roman" w:cs="Times New Roman"/>
+          <w:szCs w:val="22"/>
+        </w:rPr>
+        <w:t xml:space="preserve">, также </w:t>
+      </w:r>
+      <w:r>
+        <w:rPr>
+          <w:rFonts w:ascii="Times New Roman" w:hAnsi="Times New Roman" w:cs="Times New Roman"/>
+          <w:szCs w:val="22"/>
+        </w:rPr>
+        <w:lastRenderedPageBreak/>
+        <w:t>обычный вызов функций</w:t>
+      </w:r>
+      <w:r>
+        <w:rPr>
+          <w:rFonts w:ascii="Times New Roman" w:hAnsi="Times New Roman" w:cs="Times New Roman"/>
+          <w:szCs w:val="22"/>
+        </w:rPr>
+        <w:t xml:space="preserve">. Всю остальную работу делает </w:t>
+      </w:r>
+      <w:r>
+        <w:rPr>
+          <w:rFonts w:ascii="Times New Roman" w:hAnsi="Times New Roman" w:cs="Times New Roman"/>
+          <w:szCs w:val="22"/>
+          <w:lang w:val="en-US"/>
+        </w:rPr>
+        <w:t>makefile</w:t>
+      </w:r>
+      <w:r>
+        <w:rPr>
+          <w:rFonts w:ascii="Times New Roman" w:hAnsi="Times New Roman" w:cs="Times New Roman"/>
+          <w:szCs w:val="22"/>
+        </w:rPr>
+        <w:t xml:space="preserve">: </w:t>
+      </w:r>
+      <w:r>
+        <w:rPr>
+          <w:rFonts w:ascii="Times New Roman" w:hAnsi="Times New Roman" w:cs="Times New Roman"/>
+          <w:szCs w:val="22"/>
+        </w:rPr>
+        <w:t>в зависимости от выбранной версии библиотеки создаем объектный файл</w:t>
+      </w:r>
+      <w:r>
+        <w:rPr>
+          <w:rFonts w:ascii="Times New Roman" w:hAnsi="Times New Roman" w:cs="Times New Roman"/>
+          <w:szCs w:val="22"/>
+        </w:rPr>
+        <w:t xml:space="preserve"> </w:t>
+      </w:r>
+      <w:r>
+        <w:rPr>
+          <w:rFonts w:ascii="Times New Roman" w:hAnsi="Times New Roman" w:cs="Times New Roman"/>
+          <w:szCs w:val="22"/>
+          <w:lang w:val="en-US"/>
+        </w:rPr>
+        <w:t>lib</w:t>
+      </w:r>
+      <w:r>
+        <w:rPr>
+          <w:rFonts w:ascii="Times New Roman" w:hAnsi="Times New Roman" w:cs="Times New Roman"/>
+          <w:szCs w:val="22"/>
+        </w:rPr>
+        <w:t>.</w:t>
+      </w:r>
+      <w:r>
+        <w:rPr>
+          <w:rFonts w:ascii="Times New Roman" w:hAnsi="Times New Roman" w:cs="Times New Roman"/>
+          <w:szCs w:val="22"/>
+          <w:lang w:val="en-US"/>
+        </w:rPr>
+        <w:t>o</w:t>
+      </w:r>
+      <w:r>
+        <w:rPr>
+          <w:rFonts w:ascii="Times New Roman" w:hAnsi="Times New Roman" w:cs="Times New Roman"/>
+          <w:szCs w:val="22"/>
+        </w:rPr>
+        <w:t xml:space="preserve">, из него статическую библиотеку </w:t>
+      </w:r>
+      <w:r>
+        <w:rPr>
+          <w:rFonts w:ascii="Times New Roman" w:hAnsi="Times New Roman" w:cs="Times New Roman"/>
+          <w:szCs w:val="22"/>
+          <w:lang w:val="en-US"/>
+        </w:rPr>
+        <w:t>lib</w:t>
+      </w:r>
+      <w:r>
+        <w:rPr>
+          <w:rFonts w:ascii="Times New Roman" w:hAnsi="Times New Roman" w:cs="Times New Roman"/>
+          <w:szCs w:val="22"/>
+        </w:rPr>
+        <w:t>.</w:t>
+      </w:r>
+      <w:r>
+        <w:rPr>
+          <w:rFonts w:ascii="Times New Roman" w:hAnsi="Times New Roman" w:cs="Times New Roman"/>
+          <w:szCs w:val="22"/>
+          <w:lang w:val="en-US"/>
+        </w:rPr>
+        <w:t>a</w:t>
+      </w:r>
+      <w:r>
+        <w:rPr>
+          <w:rFonts w:ascii="Times New Roman" w:hAnsi="Times New Roman" w:cs="Times New Roman"/>
+          <w:szCs w:val="22"/>
+        </w:rPr>
+        <w:t>, которую линкуем с</w:t>
+      </w:r>
+      <w:r>
+        <w:rPr>
+          <w:rFonts w:ascii="Times New Roman" w:hAnsi="Times New Roman" w:cs="Times New Roman"/>
+          <w:szCs w:val="22"/>
+        </w:rPr>
+        <w:t xml:space="preserve"> </w:t>
+      </w:r>
+      <w:r>
+        <w:rPr>
+          <w:rFonts w:ascii="Times New Roman" w:hAnsi="Times New Roman" w:cs="Times New Roman"/>
+          <w:szCs w:val="22"/>
+        </w:rPr>
+        <w:t xml:space="preserve">объектным файлом </w:t>
+      </w:r>
+      <w:r>
+        <w:rPr>
+          <w:rFonts w:ascii="Times New Roman" w:hAnsi="Times New Roman" w:cs="Times New Roman"/>
+          <w:szCs w:val="22"/>
+          <w:lang w:val="en-US"/>
+        </w:rPr>
+        <w:t>static</w:t>
+      </w:r>
+      <w:r>
+        <w:rPr>
+          <w:rFonts w:ascii="Times New Roman" w:hAnsi="Times New Roman" w:cs="Times New Roman"/>
+          <w:szCs w:val="22"/>
+        </w:rPr>
+        <w:t>.</w:t>
+      </w:r>
+      <w:r>
+        <w:rPr>
+          <w:rFonts w:ascii="Times New Roman" w:hAnsi="Times New Roman" w:cs="Times New Roman"/>
+          <w:szCs w:val="22"/>
+          <w:lang w:val="en-US"/>
+        </w:rPr>
+        <w:t>o</w:t>
+      </w:r>
+      <w:r>
+        <w:rPr>
+          <w:rFonts w:ascii="Times New Roman" w:hAnsi="Times New Roman" w:cs="Times New Roman"/>
+          <w:szCs w:val="22"/>
+        </w:rPr>
+        <w:t xml:space="preserve"> </w:t>
+      </w:r>
+      <w:r>
+        <w:rPr>
+          <w:rFonts w:ascii="Times New Roman" w:hAnsi="Times New Roman" w:cs="Times New Roman"/>
+          <w:szCs w:val="22"/>
+        </w:rPr>
+        <w:t xml:space="preserve">и получаем готовую программу </w:t>
+      </w:r>
+      <w:r>
+        <w:rPr>
+          <w:rFonts w:ascii="Times New Roman" w:hAnsi="Times New Roman" w:cs="Times New Roman"/>
+          <w:szCs w:val="22"/>
+          <w:lang w:val="en-US"/>
+        </w:rPr>
+        <w:t>static</w:t>
+      </w:r>
+      <w:r>
+        <w:rPr>
+          <w:rFonts w:ascii="Times New Roman" w:hAnsi="Times New Roman" w:cs="Times New Roman"/>
+          <w:szCs w:val="22"/>
+        </w:rPr>
+        <w:t>.</w:t>
+      </w:r>
+      <w:r>
+        <w:rPr>
+          <w:rFonts w:ascii="Times New Roman" w:hAnsi="Times New Roman" w:cs="Times New Roman"/>
+          <w:szCs w:val="22"/>
+          <w:lang w:val="en-US"/>
+        </w:rPr>
+        <w:t>exe</w:t>
+      </w:r>
+      <w:r>
+        <w:rPr>
+          <w:rFonts w:ascii="Times New Roman" w:hAnsi="Times New Roman" w:cs="Times New Roman"/>
+          <w:szCs w:val="22"/>
+        </w:rPr>
+        <w:t xml:space="preserve">. </w:t>
+      </w:r>
+      <w:r>
+        <w:rPr>
+          <w:rFonts w:ascii="Times New Roman" w:hAnsi="Times New Roman" w:cs="Times New Roman"/>
+          <w:szCs w:val="22"/>
+        </w:rPr>
+        <w:t xml:space="preserve">Объектный файл </w:t>
+      </w:r>
+      <w:r>
+        <w:rPr>
+          <w:rFonts w:ascii="Times New Roman" w:hAnsi="Times New Roman" w:cs="Times New Roman"/>
+          <w:szCs w:val="22"/>
+          <w:lang w:val="en-US"/>
+        </w:rPr>
+        <w:t>static</w:t>
+      </w:r>
+      <w:r>
+        <w:rPr>
+          <w:rFonts w:ascii="Times New Roman" w:hAnsi="Times New Roman" w:cs="Times New Roman"/>
+          <w:szCs w:val="22"/>
+        </w:rPr>
+        <w:t>.</w:t>
+      </w:r>
+      <w:r>
+        <w:rPr>
+          <w:rFonts w:ascii="Times New Roman" w:hAnsi="Times New Roman" w:cs="Times New Roman"/>
+          <w:szCs w:val="22"/>
+          <w:lang w:val="en-US"/>
+        </w:rPr>
+        <w:t>o</w:t>
+      </w:r>
+      <w:r>
+        <w:rPr>
+          <w:rFonts w:ascii="Times New Roman" w:hAnsi="Times New Roman" w:cs="Times New Roman"/>
+          <w:szCs w:val="22"/>
+        </w:rPr>
+        <w:t xml:space="preserve"> мы создаем из </w:t>
+      </w:r>
+      <w:r>
+        <w:rPr>
+          <w:rFonts w:ascii="Times New Roman" w:hAnsi="Times New Roman" w:cs="Times New Roman"/>
+          <w:szCs w:val="22"/>
+        </w:rPr>
+        <w:t xml:space="preserve"> </w:t>
+      </w:r>
+      <w:r>
+        <w:rPr>
+          <w:rFonts w:ascii="Times New Roman" w:hAnsi="Times New Roman" w:cs="Times New Roman"/>
+          <w:szCs w:val="22"/>
+          <w:lang w:val="en-US"/>
+        </w:rPr>
+        <w:t>main</w:t>
+      </w:r>
+      <w:r>
+        <w:rPr>
+          <w:rFonts w:ascii="Times New Roman" w:hAnsi="Times New Roman" w:cs="Times New Roman"/>
+          <w:szCs w:val="22"/>
+        </w:rPr>
+        <w:t>_</w:t>
+      </w:r>
+      <w:r>
+        <w:rPr>
+          <w:rFonts w:ascii="Times New Roman" w:hAnsi="Times New Roman" w:cs="Times New Roman"/>
+          <w:szCs w:val="22"/>
+          <w:lang w:val="en-US"/>
+        </w:rPr>
+        <w:t>st</w:t>
+      </w:r>
+      <w:r>
+        <w:rPr>
+          <w:rFonts w:ascii="Times New Roman" w:hAnsi="Times New Roman" w:cs="Times New Roman"/>
+          <w:szCs w:val="22"/>
+        </w:rPr>
+        <w:t>.</w:t>
+      </w:r>
+      <w:r>
+        <w:rPr>
+          <w:rFonts w:ascii="Times New Roman" w:hAnsi="Times New Roman" w:cs="Times New Roman"/>
+          <w:szCs w:val="22"/>
+          <w:lang w:val="en-US"/>
+        </w:rPr>
+        <w:t>c</w:t>
+      </w:r>
+      <w:r>
+        <w:rPr>
+          <w:rFonts w:ascii="Times New Roman" w:hAnsi="Times New Roman" w:cs="Times New Roman"/>
+          <w:szCs w:val="22"/>
+        </w:rPr>
+        <w:t>.</w:t>
+      </w:r>
     </w:p>
     <w:p>
       <w:pPr>
@@ -2566,7 +2732,20 @@
         <w:jc w:val="both"/>
         <w:rPr>
           <w:rFonts w:ascii="Times New Roman" w:hAnsi="Times New Roman" w:cs="Times New Roman"/>
-          <w:b/>
+          <w:szCs w:val="22"/>
+        </w:rPr>
+      </w:pPr>
+    </w:p>
+    <w:p>
+      <w:pPr>
+        <w:pStyle w:val="Standard"/>
+        <w:tabs>
+          <w:tab w:val="left" w:pos="2702"/>
+        </w:tabs>
+        <w:spacing w:line="360" w:lineRule="auto"/>
+        <w:jc w:val="both"/>
+        <w:rPr>
+          <w:rFonts w:ascii="Times New Roman" w:hAnsi="Times New Roman" w:cs="Times New Roman"/>
           <w:szCs w:val="22"/>
         </w:rPr>
       </w:pPr>
@@ -2599,7 +2778,6 @@
         </w:rPr>
         <w:t xml:space="preserve">в </w:t>
       </w:r>
-      <w:proofErr w:type="spellStart"/>
       <w:r>
         <w:rPr>
           <w:rFonts w:ascii="Times New Roman" w:hAnsi="Times New Roman" w:cs="Times New Roman"/>
@@ -2608,7 +2786,6 @@
         </w:rPr>
         <w:t>makefile</w:t>
       </w:r>
-      <w:proofErr w:type="spellEnd"/>
       <w:r>
         <w:rPr>
           <w:rFonts w:ascii="Times New Roman" w:hAnsi="Times New Roman" w:cs="Times New Roman"/>
@@ -2809,7 +2986,6 @@
         </w:rPr>
         <w:t>_</w:t>
       </w:r>
-      <w:proofErr w:type="spellStart"/>
       <w:r>
         <w:rPr>
           <w:rFonts w:ascii="Times New Roman" w:hAnsi="Times New Roman" w:cs="Times New Roman"/>
@@ -2818,7 +2994,6 @@
         </w:rPr>
         <w:t>dy</w:t>
       </w:r>
-      <w:proofErr w:type="spellEnd"/>
       <w:r>
         <w:rPr>
           <w:rFonts w:ascii="Times New Roman" w:hAnsi="Times New Roman" w:cs="Times New Roman"/>
@@ -2848,7 +3023,6 @@
         </w:rPr>
         <w:t xml:space="preserve">при помощи функции </w:t>
       </w:r>
-      <w:proofErr w:type="spellStart"/>
       <w:r>
         <w:rPr>
           <w:rFonts w:ascii="Times New Roman" w:hAnsi="Times New Roman" w:cs="Times New Roman"/>
@@ -2857,7 +3031,6 @@
         </w:rPr>
         <w:t>LoadLibrary</w:t>
       </w:r>
-      <w:proofErr w:type="spellEnd"/>
       <w:r>
         <w:rPr>
           <w:rFonts w:ascii="Times New Roman" w:hAnsi="Times New Roman" w:cs="Times New Roman"/>
@@ -2865,7 +3038,6 @@
         </w:rPr>
         <w:t xml:space="preserve">, из этой функции мы получим библиотечный дескриптор </w:t>
       </w:r>
-      <w:proofErr w:type="spellStart"/>
       <w:r>
         <w:rPr>
           <w:rFonts w:ascii="Times New Roman" w:hAnsi="Times New Roman" w:cs="Times New Roman"/>
@@ -2874,7 +3046,6 @@
         </w:rPr>
         <w:t>libHandle</w:t>
       </w:r>
-      <w:proofErr w:type="spellEnd"/>
       <w:r>
         <w:rPr>
           <w:rFonts w:ascii="Times New Roman" w:hAnsi="Times New Roman" w:cs="Times New Roman"/>
@@ -2948,7 +3119,6 @@
         </w:rPr>
         <w:t xml:space="preserve">, их мы получим из функции </w:t>
       </w:r>
-      <w:proofErr w:type="spellStart"/>
       <w:r>
         <w:rPr>
           <w:rFonts w:ascii="Times New Roman" w:hAnsi="Times New Roman" w:cs="Times New Roman"/>
@@ -2957,7 +3127,6 @@
         </w:rPr>
         <w:t>GetProcAddress</w:t>
       </w:r>
-      <w:proofErr w:type="spellEnd"/>
       <w:r>
         <w:rPr>
           <w:rFonts w:ascii="Times New Roman" w:hAnsi="Times New Roman" w:cs="Times New Roman"/>
@@ -2965,7 +3134,6 @@
         </w:rPr>
         <w:t xml:space="preserve">, в которую мы передадим имена функций и </w:t>
       </w:r>
-      <w:proofErr w:type="spellStart"/>
       <w:r>
         <w:rPr>
           <w:rFonts w:ascii="Times New Roman" w:hAnsi="Times New Roman" w:cs="Times New Roman"/>
@@ -2974,7 +3142,6 @@
         </w:rPr>
         <w:t>libHandle</w:t>
       </w:r>
-      <w:proofErr w:type="spellEnd"/>
       <w:r>
         <w:rPr>
           <w:rFonts w:ascii="Times New Roman" w:hAnsi="Times New Roman" w:cs="Times New Roman"/>
@@ -2982,7 +3149,6 @@
         </w:rPr>
         <w:t xml:space="preserve">. Не забудем закрывать дескриптор при помощи команды </w:t>
       </w:r>
-      <w:proofErr w:type="spellStart"/>
       <w:r>
         <w:rPr>
           <w:rFonts w:ascii="Times New Roman" w:hAnsi="Times New Roman" w:cs="Times New Roman"/>
@@ -2991,7 +3157,6 @@
         </w:rPr>
         <w:t>FreeLibrary</w:t>
       </w:r>
-      <w:proofErr w:type="spellEnd"/>
       <w:r>
         <w:rPr>
           <w:rFonts w:ascii="Times New Roman" w:hAnsi="Times New Roman" w:cs="Times New Roman"/>
@@ -3012,6 +3177,693 @@
           <w:szCs w:val="22"/>
         </w:rPr>
         <w:t xml:space="preserve"> Когда пользователь вводит 0, мы просто получаем ссылки на другие реализации функций.</w:t>
+      </w:r>
+    </w:p>
+    <w:p>
+      <w:pPr>
+        <w:pStyle w:val="Standard"/>
+        <w:tabs>
+          <w:tab w:val="left" w:pos="2702"/>
+        </w:tabs>
+        <w:spacing w:line="360" w:lineRule="auto"/>
+        <w:jc w:val="both"/>
+        <w:rPr>
+          <w:rFonts w:ascii="Times New Roman" w:hAnsi="Times New Roman" w:cs="Times New Roman"/>
+          <w:szCs w:val="22"/>
+        </w:rPr>
+      </w:pPr>
+    </w:p>
+    <w:p>
+      <w:pPr>
+        <w:pStyle w:val="Standard"/>
+        <w:tabs>
+          <w:tab w:val="left" w:pos="2702"/>
+        </w:tabs>
+        <w:spacing w:line="360" w:lineRule="auto"/>
+        <w:jc w:val="both"/>
+        <w:rPr>
+          <w:rFonts w:ascii="Times New Roman" w:hAnsi="Times New Roman" w:cs="Times New Roman"/>
+          <w:szCs w:val="22"/>
+        </w:rPr>
+      </w:pPr>
+      <w:r>
+        <w:rPr>
+          <w:rFonts w:ascii="Times New Roman" w:hAnsi="Times New Roman" w:cs="Times New Roman"/>
+          <w:szCs w:val="22"/>
+          <w:lang w:val="en-US"/>
+        </w:rPr>
+        <w:t>CMakeFile</w:t>
+      </w:r>
+      <w:r>
+        <w:rPr>
+          <w:rFonts w:ascii="Times New Roman" w:hAnsi="Times New Roman" w:cs="Times New Roman"/>
+          <w:szCs w:val="22"/>
+        </w:rPr>
+        <w:t>:</w:t>
+      </w:r>
+    </w:p>
+    <w:p>
+      <w:pPr>
+        <w:pStyle w:val="Standard"/>
+        <w:tabs>
+          <w:tab w:val="left" w:pos="2702"/>
+        </w:tabs>
+        <w:spacing w:line="360" w:lineRule="auto"/>
+        <w:jc w:val="both"/>
+        <w:rPr>
+          <w:rFonts w:ascii="Times New Roman" w:hAnsi="Times New Roman" w:cs="Times New Roman"/>
+          <w:szCs w:val="22"/>
+        </w:rPr>
+      </w:pPr>
+      <w:r>
+        <w:rPr>
+          <w:rFonts w:ascii="Times New Roman" w:hAnsi="Times New Roman" w:cs="Times New Roman"/>
+          <w:szCs w:val="22"/>
+        </w:rPr>
+        <w:t xml:space="preserve">Чтобы переделать проект под дополнительное задание с </w:t>
+      </w:r>
+      <w:r>
+        <w:rPr>
+          <w:rFonts w:ascii="Times New Roman" w:hAnsi="Times New Roman" w:cs="Times New Roman"/>
+          <w:szCs w:val="22"/>
+          <w:lang w:val="en-US"/>
+        </w:rPr>
+        <w:t>cmake</w:t>
+      </w:r>
+      <w:r>
+        <w:rPr>
+          <w:rFonts w:ascii="Times New Roman" w:hAnsi="Times New Roman" w:cs="Times New Roman"/>
+          <w:szCs w:val="22"/>
+        </w:rPr>
+        <w:t xml:space="preserve">, в </w:t>
+      </w:r>
+      <w:r>
+        <w:rPr>
+          <w:rFonts w:ascii="Times New Roman" w:hAnsi="Times New Roman" w:cs="Times New Roman"/>
+          <w:szCs w:val="22"/>
+          <w:lang w:val="en-US"/>
+        </w:rPr>
+        <w:t>lib</w:t>
+      </w:r>
+      <w:r>
+        <w:rPr>
+          <w:rFonts w:ascii="Times New Roman" w:hAnsi="Times New Roman" w:cs="Times New Roman"/>
+          <w:szCs w:val="22"/>
+        </w:rPr>
+        <w:t>.</w:t>
+      </w:r>
+      <w:r>
+        <w:rPr>
+          <w:rFonts w:ascii="Times New Roman" w:hAnsi="Times New Roman" w:cs="Times New Roman"/>
+          <w:szCs w:val="22"/>
+          <w:lang w:val="en-US"/>
+        </w:rPr>
+        <w:t>h</w:t>
+      </w:r>
+      <w:r>
+        <w:rPr>
+          <w:rFonts w:ascii="Times New Roman" w:hAnsi="Times New Roman" w:cs="Times New Roman"/>
+          <w:szCs w:val="22"/>
+        </w:rPr>
+        <w:t xml:space="preserve"> </w:t>
+      </w:r>
+      <w:r>
+        <w:rPr>
+          <w:rFonts w:ascii="Times New Roman" w:hAnsi="Times New Roman" w:cs="Times New Roman"/>
+          <w:szCs w:val="22"/>
+        </w:rPr>
+        <w:t xml:space="preserve">нужно создать свой тип при помощи </w:t>
+      </w:r>
+      <w:r>
+        <w:rPr>
+          <w:rFonts w:ascii="Times New Roman" w:hAnsi="Times New Roman" w:cs="Times New Roman"/>
+          <w:szCs w:val="22"/>
+          <w:lang w:val="en-US"/>
+        </w:rPr>
+        <w:t>typedef</w:t>
+      </w:r>
+      <w:r>
+        <w:rPr>
+          <w:rFonts w:ascii="Times New Roman" w:hAnsi="Times New Roman" w:cs="Times New Roman"/>
+          <w:szCs w:val="22"/>
+        </w:rPr>
+        <w:t xml:space="preserve"> </w:t>
+      </w:r>
+      <w:r>
+        <w:rPr>
+          <w:rFonts w:ascii="Times New Roman" w:hAnsi="Times New Roman" w:cs="Times New Roman"/>
+          <w:szCs w:val="22"/>
+        </w:rPr>
+        <w:t xml:space="preserve">и использовать его в </w:t>
+      </w:r>
+      <w:r>
+        <w:rPr>
+          <w:rFonts w:ascii="Times New Roman" w:hAnsi="Times New Roman" w:cs="Times New Roman"/>
+          <w:szCs w:val="22"/>
+          <w:lang w:val="en-US"/>
+        </w:rPr>
+        <w:t>lib</w:t>
+      </w:r>
+      <w:r>
+        <w:rPr>
+          <w:rFonts w:ascii="Times New Roman" w:hAnsi="Times New Roman" w:cs="Times New Roman"/>
+          <w:szCs w:val="22"/>
+        </w:rPr>
+        <w:t>1.</w:t>
+      </w:r>
+      <w:r>
+        <w:rPr>
+          <w:rFonts w:ascii="Times New Roman" w:hAnsi="Times New Roman" w:cs="Times New Roman"/>
+          <w:szCs w:val="22"/>
+          <w:lang w:val="en-US"/>
+        </w:rPr>
+        <w:t>c</w:t>
+      </w:r>
+      <w:r>
+        <w:rPr>
+          <w:rFonts w:ascii="Times New Roman" w:hAnsi="Times New Roman" w:cs="Times New Roman"/>
+          <w:szCs w:val="22"/>
+        </w:rPr>
+        <w:t xml:space="preserve"> </w:t>
+      </w:r>
+      <w:r>
+        <w:rPr>
+          <w:rFonts w:ascii="Times New Roman" w:hAnsi="Times New Roman" w:cs="Times New Roman"/>
+          <w:szCs w:val="22"/>
+        </w:rPr>
+        <w:t xml:space="preserve">и </w:t>
+      </w:r>
+      <w:r>
+        <w:rPr>
+          <w:rFonts w:ascii="Times New Roman" w:hAnsi="Times New Roman" w:cs="Times New Roman"/>
+          <w:szCs w:val="22"/>
+          <w:lang w:val="en-US"/>
+        </w:rPr>
+        <w:t>lib</w:t>
+      </w:r>
+      <w:r>
+        <w:rPr>
+          <w:rFonts w:ascii="Times New Roman" w:hAnsi="Times New Roman" w:cs="Times New Roman"/>
+          <w:szCs w:val="22"/>
+        </w:rPr>
+        <w:t>2.</w:t>
+      </w:r>
+      <w:r>
+        <w:rPr>
+          <w:rFonts w:ascii="Times New Roman" w:hAnsi="Times New Roman" w:cs="Times New Roman"/>
+          <w:szCs w:val="22"/>
+          <w:lang w:val="en-US"/>
+        </w:rPr>
+        <w:t>c</w:t>
+      </w:r>
+      <w:r>
+        <w:rPr>
+          <w:rFonts w:ascii="Times New Roman" w:hAnsi="Times New Roman" w:cs="Times New Roman"/>
+          <w:szCs w:val="22"/>
+        </w:rPr>
+        <w:t>.</w:t>
+      </w:r>
+      <w:r>
+        <w:rPr>
+          <w:rFonts w:ascii="Times New Roman" w:hAnsi="Times New Roman" w:cs="Times New Roman"/>
+          <w:szCs w:val="22"/>
+        </w:rPr>
+        <w:t xml:space="preserve"> Информация об ос будет храниться в флаге </w:t>
+      </w:r>
+      <w:r>
+        <w:rPr>
+          <w:rFonts w:ascii="Times New Roman" w:hAnsi="Times New Roman" w:cs="Times New Roman"/>
+          <w:szCs w:val="22"/>
+          <w:lang w:val="en-US"/>
+        </w:rPr>
+        <w:t>OS</w:t>
+      </w:r>
+      <w:r>
+        <w:rPr>
+          <w:rFonts w:ascii="Times New Roman" w:hAnsi="Times New Roman" w:cs="Times New Roman"/>
+          <w:szCs w:val="22"/>
+        </w:rPr>
+        <w:t xml:space="preserve">, определяемом в </w:t>
+      </w:r>
+      <w:r>
+        <w:rPr>
+          <w:rFonts w:ascii="Times New Roman" w:hAnsi="Times New Roman" w:cs="Times New Roman"/>
+          <w:szCs w:val="22"/>
+          <w:lang w:val="en-US"/>
+        </w:rPr>
+        <w:t>cmake</w:t>
+      </w:r>
+      <w:r>
+        <w:rPr>
+          <w:rFonts w:ascii="Times New Roman" w:hAnsi="Times New Roman" w:cs="Times New Roman"/>
+          <w:szCs w:val="22"/>
+        </w:rPr>
+        <w:t>.</w:t>
+      </w:r>
+      <w:r>
+        <w:rPr>
+          <w:rFonts w:ascii="Times New Roman" w:hAnsi="Times New Roman" w:cs="Times New Roman"/>
+          <w:szCs w:val="22"/>
+        </w:rPr>
+        <w:t xml:space="preserve"> В зависимости от этого флага по-разному будут определяться типы в </w:t>
+      </w:r>
+      <w:r>
+        <w:rPr>
+          <w:rFonts w:ascii="Times New Roman" w:hAnsi="Times New Roman" w:cs="Times New Roman"/>
+          <w:szCs w:val="22"/>
+          <w:lang w:val="en-US"/>
+        </w:rPr>
+        <w:t>lib</w:t>
+      </w:r>
+      <w:r>
+        <w:rPr>
+          <w:rFonts w:ascii="Times New Roman" w:hAnsi="Times New Roman" w:cs="Times New Roman"/>
+          <w:szCs w:val="22"/>
+        </w:rPr>
+        <w:t>.</w:t>
+      </w:r>
+      <w:r>
+        <w:rPr>
+          <w:rFonts w:ascii="Times New Roman" w:hAnsi="Times New Roman" w:cs="Times New Roman"/>
+          <w:szCs w:val="22"/>
+          <w:lang w:val="en-US"/>
+        </w:rPr>
+        <w:t>h</w:t>
+      </w:r>
+      <w:r>
+        <w:rPr>
+          <w:rFonts w:ascii="Times New Roman" w:hAnsi="Times New Roman" w:cs="Times New Roman"/>
+          <w:szCs w:val="22"/>
+        </w:rPr>
+        <w:t xml:space="preserve">. </w:t>
+      </w:r>
+      <w:r>
+        <w:rPr>
+          <w:rFonts w:ascii="Times New Roman" w:hAnsi="Times New Roman" w:cs="Times New Roman"/>
+          <w:szCs w:val="22"/>
+        </w:rPr>
+        <w:t>Добавляем</w:t>
+      </w:r>
+      <w:r>
+        <w:rPr>
+          <w:rFonts w:ascii="Times New Roman" w:hAnsi="Times New Roman" w:cs="Times New Roman"/>
+          <w:szCs w:val="22"/>
+        </w:rPr>
+        <w:t xml:space="preserve"> </w:t>
+      </w:r>
+      <w:r>
+        <w:rPr>
+          <w:rFonts w:ascii="Times New Roman" w:hAnsi="Times New Roman" w:cs="Times New Roman"/>
+          <w:szCs w:val="22"/>
+        </w:rPr>
+        <w:t>библиотеки</w:t>
+      </w:r>
+      <w:r>
+        <w:rPr>
+          <w:rFonts w:ascii="Times New Roman" w:hAnsi="Times New Roman" w:cs="Times New Roman"/>
+          <w:szCs w:val="22"/>
+        </w:rPr>
+        <w:t xml:space="preserve"> </w:t>
+      </w:r>
+      <w:r>
+        <w:rPr>
+          <w:rFonts w:ascii="Times New Roman" w:hAnsi="Times New Roman" w:cs="Times New Roman"/>
+          <w:szCs w:val="22"/>
+          <w:lang w:val="en-US"/>
+        </w:rPr>
+        <w:t>lib</w:t>
+      </w:r>
+      <w:r>
+        <w:rPr>
+          <w:rFonts w:ascii="Times New Roman" w:hAnsi="Times New Roman" w:cs="Times New Roman"/>
+          <w:szCs w:val="22"/>
+        </w:rPr>
+        <w:t xml:space="preserve">1 </w:t>
+      </w:r>
+      <w:r>
+        <w:rPr>
+          <w:rFonts w:ascii="Times New Roman" w:hAnsi="Times New Roman" w:cs="Times New Roman"/>
+          <w:szCs w:val="22"/>
+        </w:rPr>
+        <w:t>и</w:t>
+      </w:r>
+      <w:r>
+        <w:rPr>
+          <w:rFonts w:ascii="Times New Roman" w:hAnsi="Times New Roman" w:cs="Times New Roman"/>
+          <w:szCs w:val="22"/>
+        </w:rPr>
+        <w:t xml:space="preserve"> </w:t>
+      </w:r>
+      <w:r>
+        <w:rPr>
+          <w:rFonts w:ascii="Times New Roman" w:hAnsi="Times New Roman" w:cs="Times New Roman"/>
+          <w:szCs w:val="22"/>
+          <w:lang w:val="en-US"/>
+        </w:rPr>
+        <w:t>lib</w:t>
+      </w:r>
+      <w:r>
+        <w:rPr>
+          <w:rFonts w:ascii="Times New Roman" w:hAnsi="Times New Roman" w:cs="Times New Roman"/>
+          <w:szCs w:val="22"/>
+        </w:rPr>
+        <w:t xml:space="preserve">2 </w:t>
+      </w:r>
+      <w:r>
+        <w:rPr>
+          <w:rFonts w:ascii="Times New Roman" w:hAnsi="Times New Roman" w:cs="Times New Roman"/>
+          <w:szCs w:val="22"/>
+        </w:rPr>
+        <w:t>как</w:t>
+      </w:r>
+      <w:r>
+        <w:rPr>
+          <w:rFonts w:ascii="Times New Roman" w:hAnsi="Times New Roman" w:cs="Times New Roman"/>
+          <w:szCs w:val="22"/>
+        </w:rPr>
+        <w:t xml:space="preserve"> </w:t>
+      </w:r>
+      <w:r>
+        <w:rPr>
+          <w:rFonts w:ascii="Times New Roman" w:hAnsi="Times New Roman" w:cs="Times New Roman"/>
+          <w:szCs w:val="22"/>
+          <w:lang w:val="en-US"/>
+        </w:rPr>
+        <w:t>dll</w:t>
+      </w:r>
+      <w:r>
+        <w:rPr>
+          <w:rFonts w:ascii="Times New Roman" w:hAnsi="Times New Roman" w:cs="Times New Roman"/>
+          <w:szCs w:val="22"/>
+        </w:rPr>
+        <w:t xml:space="preserve"> </w:t>
+      </w:r>
+      <w:r>
+        <w:rPr>
+          <w:rFonts w:ascii="Times New Roman" w:hAnsi="Times New Roman" w:cs="Times New Roman"/>
+          <w:szCs w:val="22"/>
+        </w:rPr>
+        <w:t>при</w:t>
+      </w:r>
+      <w:r>
+        <w:rPr>
+          <w:rFonts w:ascii="Times New Roman" w:hAnsi="Times New Roman" w:cs="Times New Roman"/>
+          <w:szCs w:val="22"/>
+        </w:rPr>
+        <w:t xml:space="preserve"> </w:t>
+      </w:r>
+      <w:r>
+        <w:rPr>
+          <w:rFonts w:ascii="Times New Roman" w:hAnsi="Times New Roman" w:cs="Times New Roman"/>
+          <w:szCs w:val="22"/>
+        </w:rPr>
+        <w:t>помощи</w:t>
+      </w:r>
+      <w:r>
+        <w:rPr>
+          <w:rFonts w:ascii="Times New Roman" w:hAnsi="Times New Roman" w:cs="Times New Roman"/>
+          <w:szCs w:val="22"/>
+        </w:rPr>
+        <w:t xml:space="preserve"> </w:t>
+      </w:r>
+      <w:r>
+        <w:rPr>
+          <w:rFonts w:ascii="Times New Roman" w:hAnsi="Times New Roman" w:cs="Times New Roman"/>
+          <w:szCs w:val="22"/>
+        </w:rPr>
+        <w:t>флага</w:t>
+      </w:r>
+      <w:r>
+        <w:rPr>
+          <w:rFonts w:ascii="Times New Roman" w:hAnsi="Times New Roman" w:cs="Times New Roman"/>
+          <w:szCs w:val="22"/>
+        </w:rPr>
+        <w:t xml:space="preserve"> </w:t>
+      </w:r>
+      <w:r>
+        <w:rPr>
+          <w:rFonts w:ascii="Times New Roman" w:hAnsi="Times New Roman" w:cs="Times New Roman"/>
+          <w:szCs w:val="22"/>
+          <w:lang w:val="en-US"/>
+        </w:rPr>
+        <w:t>SHARED</w:t>
+      </w:r>
+      <w:r>
+        <w:rPr>
+          <w:rFonts w:ascii="Times New Roman" w:hAnsi="Times New Roman" w:cs="Times New Roman"/>
+          <w:szCs w:val="22"/>
+        </w:rPr>
+        <w:t xml:space="preserve"> </w:t>
+      </w:r>
+      <w:r>
+        <w:rPr>
+          <w:rFonts w:ascii="Times New Roman" w:hAnsi="Times New Roman" w:cs="Times New Roman"/>
+          <w:szCs w:val="22"/>
+        </w:rPr>
+        <w:t>для</w:t>
+      </w:r>
+      <w:r>
+        <w:rPr>
+          <w:rFonts w:ascii="Times New Roman" w:hAnsi="Times New Roman" w:cs="Times New Roman"/>
+          <w:szCs w:val="22"/>
+        </w:rPr>
+        <w:t xml:space="preserve"> </w:t>
+      </w:r>
+      <w:r>
+        <w:rPr>
+          <w:rFonts w:ascii="Times New Roman" w:hAnsi="Times New Roman" w:cs="Times New Roman"/>
+          <w:szCs w:val="22"/>
+          <w:lang w:val="en-US"/>
+        </w:rPr>
+        <w:t>main</w:t>
+      </w:r>
+      <w:r>
+        <w:rPr>
+          <w:rFonts w:ascii="Times New Roman" w:hAnsi="Times New Roman" w:cs="Times New Roman"/>
+          <w:szCs w:val="22"/>
+        </w:rPr>
+        <w:t>_</w:t>
+      </w:r>
+      <w:r>
+        <w:rPr>
+          <w:rFonts w:ascii="Times New Roman" w:hAnsi="Times New Roman" w:cs="Times New Roman"/>
+          <w:szCs w:val="22"/>
+          <w:lang w:val="en-US"/>
+        </w:rPr>
+        <w:t>dy</w:t>
+      </w:r>
+      <w:r>
+        <w:rPr>
+          <w:rFonts w:ascii="Times New Roman" w:hAnsi="Times New Roman" w:cs="Times New Roman"/>
+          <w:szCs w:val="22"/>
+        </w:rPr>
+        <w:t xml:space="preserve">. </w:t>
+      </w:r>
+      <w:r>
+        <w:rPr>
+          <w:rFonts w:ascii="Times New Roman" w:hAnsi="Times New Roman" w:cs="Times New Roman"/>
+          <w:szCs w:val="22"/>
+        </w:rPr>
+        <w:t>Также</w:t>
+      </w:r>
+      <w:r>
+        <w:rPr>
+          <w:rFonts w:ascii="Times New Roman" w:hAnsi="Times New Roman" w:cs="Times New Roman"/>
+          <w:szCs w:val="22"/>
+        </w:rPr>
+        <w:t xml:space="preserve"> </w:t>
+      </w:r>
+      <w:r>
+        <w:rPr>
+          <w:rFonts w:ascii="Times New Roman" w:hAnsi="Times New Roman" w:cs="Times New Roman"/>
+          <w:szCs w:val="22"/>
+        </w:rPr>
+        <w:t xml:space="preserve">сделаем статические библиотеки при помощи флага </w:t>
+      </w:r>
+      <w:r>
+        <w:rPr>
+          <w:rFonts w:ascii="Times New Roman" w:hAnsi="Times New Roman" w:cs="Times New Roman"/>
+          <w:szCs w:val="22"/>
+          <w:lang w:val="en-US"/>
+        </w:rPr>
+        <w:t>STATIC</w:t>
+      </w:r>
+      <w:r>
+        <w:rPr>
+          <w:rFonts w:ascii="Times New Roman" w:hAnsi="Times New Roman" w:cs="Times New Roman"/>
+          <w:szCs w:val="22"/>
+        </w:rPr>
+        <w:t xml:space="preserve"> </w:t>
+      </w:r>
+      <w:r>
+        <w:rPr>
+          <w:rFonts w:ascii="Times New Roman" w:hAnsi="Times New Roman" w:cs="Times New Roman"/>
+          <w:szCs w:val="22"/>
+        </w:rPr>
+        <w:t xml:space="preserve">для </w:t>
+      </w:r>
+      <w:r>
+        <w:rPr>
+          <w:rFonts w:ascii="Times New Roman" w:hAnsi="Times New Roman" w:cs="Times New Roman"/>
+          <w:szCs w:val="22"/>
+          <w:lang w:val="en-US"/>
+        </w:rPr>
+        <w:t>main</w:t>
+      </w:r>
+      <w:r>
+        <w:rPr>
+          <w:rFonts w:ascii="Times New Roman" w:hAnsi="Times New Roman" w:cs="Times New Roman"/>
+          <w:szCs w:val="22"/>
+        </w:rPr>
+        <w:t>_</w:t>
+      </w:r>
+      <w:r>
+        <w:rPr>
+          <w:rFonts w:ascii="Times New Roman" w:hAnsi="Times New Roman" w:cs="Times New Roman"/>
+          <w:szCs w:val="22"/>
+          <w:lang w:val="en-US"/>
+        </w:rPr>
+        <w:t>st</w:t>
+      </w:r>
+      <w:r>
+        <w:rPr>
+          <w:rFonts w:ascii="Times New Roman" w:hAnsi="Times New Roman" w:cs="Times New Roman"/>
+          <w:szCs w:val="22"/>
+        </w:rPr>
+        <w:t>.</w:t>
+      </w:r>
+      <w:r>
+        <w:rPr>
+          <w:rFonts w:ascii="Times New Roman" w:hAnsi="Times New Roman" w:cs="Times New Roman"/>
+          <w:szCs w:val="22"/>
+        </w:rPr>
+        <w:t xml:space="preserve"> </w:t>
+      </w:r>
+      <w:r>
+        <w:rPr>
+          <w:rFonts w:ascii="Times New Roman" w:hAnsi="Times New Roman" w:cs="Times New Roman"/>
+          <w:szCs w:val="22"/>
+        </w:rPr>
+        <w:t xml:space="preserve">Для компиляции </w:t>
+      </w:r>
+      <w:r>
+        <w:rPr>
+          <w:rFonts w:ascii="Times New Roman" w:hAnsi="Times New Roman" w:cs="Times New Roman"/>
+          <w:szCs w:val="22"/>
+          <w:lang w:val="en-US"/>
+        </w:rPr>
+        <w:t>main</w:t>
+      </w:r>
+      <w:r>
+        <w:rPr>
+          <w:rFonts w:ascii="Times New Roman" w:hAnsi="Times New Roman" w:cs="Times New Roman"/>
+          <w:szCs w:val="22"/>
+        </w:rPr>
+        <w:t>_</w:t>
+      </w:r>
+      <w:r>
+        <w:rPr>
+          <w:rFonts w:ascii="Times New Roman" w:hAnsi="Times New Roman" w:cs="Times New Roman"/>
+          <w:szCs w:val="22"/>
+          <w:lang w:val="en-US"/>
+        </w:rPr>
+        <w:t>st</w:t>
+      </w:r>
+      <w:r>
+        <w:rPr>
+          <w:rFonts w:ascii="Times New Roman" w:hAnsi="Times New Roman" w:cs="Times New Roman"/>
+          <w:szCs w:val="22"/>
+        </w:rPr>
+        <w:t xml:space="preserve"> </w:t>
+      </w:r>
+      <w:r>
+        <w:rPr>
+          <w:rFonts w:ascii="Times New Roman" w:hAnsi="Times New Roman" w:cs="Times New Roman"/>
+          <w:szCs w:val="22"/>
+        </w:rPr>
+        <w:t xml:space="preserve">будем использовать </w:t>
+      </w:r>
+      <w:r>
+        <w:rPr>
+          <w:rFonts w:ascii="Times New Roman" w:hAnsi="Times New Roman" w:cs="Times New Roman"/>
+          <w:szCs w:val="22"/>
+          <w:lang w:val="en-US"/>
+        </w:rPr>
+        <w:t>target</w:t>
+      </w:r>
+      <w:r>
+        <w:rPr>
+          <w:rFonts w:ascii="Times New Roman" w:hAnsi="Times New Roman" w:cs="Times New Roman"/>
+          <w:szCs w:val="22"/>
+        </w:rPr>
+        <w:t>_</w:t>
+      </w:r>
+      <w:r>
+        <w:rPr>
+          <w:rFonts w:ascii="Times New Roman" w:hAnsi="Times New Roman" w:cs="Times New Roman"/>
+          <w:szCs w:val="22"/>
+          <w:lang w:val="en-US"/>
+        </w:rPr>
+        <w:t>link</w:t>
+      </w:r>
+      <w:r>
+        <w:rPr>
+          <w:rFonts w:ascii="Times New Roman" w:hAnsi="Times New Roman" w:cs="Times New Roman"/>
+          <w:szCs w:val="22"/>
+        </w:rPr>
+        <w:t>_</w:t>
+      </w:r>
+      <w:r>
+        <w:rPr>
+          <w:rFonts w:ascii="Times New Roman" w:hAnsi="Times New Roman" w:cs="Times New Roman"/>
+          <w:szCs w:val="22"/>
+          <w:lang w:val="en-US"/>
+        </w:rPr>
+        <w:t>libraries</w:t>
+      </w:r>
+      <w:r>
+        <w:rPr>
+          <w:rFonts w:ascii="Times New Roman" w:hAnsi="Times New Roman" w:cs="Times New Roman"/>
+          <w:szCs w:val="22"/>
+        </w:rPr>
+        <w:t xml:space="preserve">, чтобы связать его с библиотеками. Для </w:t>
+      </w:r>
+      <w:r>
+        <w:rPr>
+          <w:rFonts w:ascii="Times New Roman" w:hAnsi="Times New Roman" w:cs="Times New Roman"/>
+          <w:szCs w:val="22"/>
+          <w:lang w:val="en-US"/>
+        </w:rPr>
+        <w:t>main</w:t>
+      </w:r>
+      <w:r>
+        <w:rPr>
+          <w:rFonts w:ascii="Times New Roman" w:hAnsi="Times New Roman" w:cs="Times New Roman"/>
+          <w:szCs w:val="22"/>
+        </w:rPr>
+        <w:t>_</w:t>
+      </w:r>
+      <w:r>
+        <w:rPr>
+          <w:rFonts w:ascii="Times New Roman" w:hAnsi="Times New Roman" w:cs="Times New Roman"/>
+          <w:szCs w:val="22"/>
+          <w:lang w:val="en-US"/>
+        </w:rPr>
+        <w:t>dy</w:t>
+      </w:r>
+      <w:r>
+        <w:rPr>
+          <w:rFonts w:ascii="Times New Roman" w:hAnsi="Times New Roman" w:cs="Times New Roman"/>
+          <w:szCs w:val="22"/>
+        </w:rPr>
+        <w:t xml:space="preserve"> </w:t>
+      </w:r>
+      <w:r>
+        <w:rPr>
+          <w:rFonts w:ascii="Times New Roman" w:hAnsi="Times New Roman" w:cs="Times New Roman"/>
+          <w:szCs w:val="22"/>
+        </w:rPr>
+        <w:t>это делать не нужно, тк мы подгружаем их при помощи системных вызовов.</w:t>
       </w:r>
     </w:p>
     <w:p>
@@ -3039,7 +3891,6 @@
           <w:sz w:val="28"/>
           <w:szCs w:val="28"/>
         </w:rPr>
-        <w:lastRenderedPageBreak/>
         <w:t>Исходный код</w:t>
       </w:r>
     </w:p>
@@ -3211,6 +4062,7 @@
           <w:noProof/>
           <w:lang w:val="en-US"/>
         </w:rPr>
+        <w:lastRenderedPageBreak/>
         <w:drawing>
           <wp:inline distT="0" distB="0" distL="0" distR="0" wp14:anchorId="00F02D8B" wp14:editId="190FCC85">
             <wp:extent cx="4534533" cy="3286584"/>
@@ -3312,6 +4164,13 @@
           <w:bCs/>
         </w:rPr>
         <w:t xml:space="preserve"> Полезный навык.</w:t>
+      </w:r>
+      <w:r>
+        <w:rPr>
+          <w:rFonts w:ascii="Times New Roman" w:hAnsi="Times New Roman" w:cs="Times New Roman"/>
+          <w:bCs/>
+        </w:rPr>
+        <w:t xml:space="preserve"> Также было интересным и написать свой тип данных, который меняется в зависимости от операционной системы.</w:t>
       </w:r>
     </w:p>
     <w:sectPr>

</xml_diff>